<commit_message>
Ultima actualizacion de la memoria y del codigo
</commit_message>
<xml_diff>
--- a/RaulDelAguila/tablas/Tabla 1 Análisis de los datos.docx
+++ b/RaulDelAguila/tablas/Tabla 1 Análisis de los datos.docx
@@ -41,13 +41,12 @@
       <w:tblGrid>
         <w:gridCol w:w="1418"/>
         <w:gridCol w:w="898"/>
-        <w:gridCol w:w="306"/>
-        <w:gridCol w:w="650"/>
-        <w:gridCol w:w="200"/>
-        <w:gridCol w:w="1134"/>
-        <w:gridCol w:w="1134"/>
-        <w:gridCol w:w="1134"/>
-        <w:gridCol w:w="1984"/>
+        <w:gridCol w:w="163"/>
+        <w:gridCol w:w="1277"/>
+        <w:gridCol w:w="1417"/>
+        <w:gridCol w:w="992"/>
+        <w:gridCol w:w="1276"/>
+        <w:gridCol w:w="1417"/>
       </w:tblGrid>
       <w:tr>
         <w:trPr>
@@ -67,6 +66,7 @@
                 <w:bottom w:val="single" w:sz="4" w:space="1" w:color="auto"/>
               </w:pBdr>
               <w:spacing w:after="0" w:line="240" w:lineRule="auto"/>
+              <w:jc w:val="center"/>
               <w:rPr>
                 <w:rFonts w:ascii="Calibri" w:eastAsia="Times New Roman" w:hAnsi="Calibri" w:cs="Calibri"/>
                 <w:b/>
@@ -91,7 +91,7 @@
         </w:tc>
         <w:tc>
           <w:tcPr>
-            <w:tcW w:w="680" w:type="pct"/>
+            <w:tcW w:w="599" w:type="pct"/>
             <w:gridSpan w:val="2"/>
             <w:shd w:val="clear" w:color="auto" w:fill="auto"/>
             <w:noWrap/>
@@ -104,6 +104,7 @@
                 <w:bottom w:val="single" w:sz="4" w:space="1" w:color="auto"/>
               </w:pBdr>
               <w:spacing w:after="0" w:line="240" w:lineRule="auto"/>
+              <w:jc w:val="center"/>
               <w:rPr>
                 <w:rFonts w:ascii="Calibri" w:eastAsia="Times New Roman" w:hAnsi="Calibri" w:cs="Calibri"/>
                 <w:b/>
@@ -128,8 +129,7 @@
         </w:tc>
         <w:tc>
           <w:tcPr>
-            <w:tcW w:w="480" w:type="pct"/>
-            <w:gridSpan w:val="2"/>
+            <w:tcW w:w="720" w:type="pct"/>
             <w:shd w:val="clear" w:color="auto" w:fill="auto"/>
             <w:noWrap/>
             <w:vAlign w:val="bottom"/>
@@ -141,6 +141,7 @@
                 <w:bottom w:val="single" w:sz="4" w:space="1" w:color="auto"/>
               </w:pBdr>
               <w:spacing w:after="0" w:line="240" w:lineRule="auto"/>
+              <w:jc w:val="center"/>
               <w:rPr>
                 <w:rFonts w:ascii="Calibri" w:eastAsia="Times New Roman" w:hAnsi="Calibri" w:cs="Calibri"/>
                 <w:b/>
@@ -159,13 +160,70 @@
                 <w:szCs w:val="18"/>
                 <w:lang w:eastAsia="es-ES"/>
               </w:rPr>
-              <w:t>Valor mínimo</w:t>
-            </w:r>
-          </w:p>
-        </w:tc>
-        <w:tc>
-          <w:tcPr>
-            <w:tcW w:w="640" w:type="pct"/>
+              <w:t xml:space="preserve">Valor </w:t>
+            </w:r>
+            <w:r>
+              <w:rPr>
+                <w:rFonts w:ascii="Calibri" w:eastAsia="Times New Roman" w:hAnsi="Calibri" w:cs="Calibri"/>
+                <w:b/>
+                <w:color w:val="000000"/>
+                <w:sz w:val="18"/>
+                <w:szCs w:val="18"/>
+                <w:lang w:eastAsia="es-ES"/>
+              </w:rPr>
+              <w:t>/</w:t>
+            </w:r>
+            <w:proofErr w:type="spellStart"/>
+            <w:r>
+              <w:rPr>
+                <w:rFonts w:ascii="Calibri" w:eastAsia="Times New Roman" w:hAnsi="Calibri" w:cs="Calibri"/>
+                <w:b/>
+                <w:color w:val="000000"/>
+                <w:sz w:val="18"/>
+                <w:szCs w:val="18"/>
+                <w:lang w:eastAsia="es-ES"/>
+              </w:rPr>
+              <w:t>long</w:t>
+            </w:r>
+            <w:proofErr w:type="spellEnd"/>
+            <w:r>
+              <w:rPr>
+                <w:rFonts w:ascii="Calibri" w:eastAsia="Times New Roman" w:hAnsi="Calibri" w:cs="Calibri"/>
+                <w:b/>
+                <w:color w:val="000000"/>
+                <w:sz w:val="18"/>
+                <w:szCs w:val="18"/>
+                <w:lang w:eastAsia="es-ES"/>
+              </w:rPr>
+              <w:t xml:space="preserve"> </w:t>
+            </w:r>
+            <w:r>
+              <w:rPr>
+                <w:rFonts w:ascii="Calibri" w:eastAsia="Times New Roman" w:hAnsi="Calibri" w:cs="Calibri"/>
+                <w:b/>
+                <w:color w:val="000000"/>
+                <w:sz w:val="18"/>
+                <w:szCs w:val="18"/>
+                <w:lang w:eastAsia="es-ES"/>
+              </w:rPr>
+              <w:t>mínim</w:t>
+            </w:r>
+            <w:r>
+              <w:rPr>
+                <w:rFonts w:ascii="Calibri" w:eastAsia="Times New Roman" w:hAnsi="Calibri" w:cs="Calibri"/>
+                <w:b/>
+                <w:color w:val="000000"/>
+                <w:sz w:val="18"/>
+                <w:szCs w:val="18"/>
+                <w:lang w:eastAsia="es-ES"/>
+              </w:rPr>
+              <w:t>a</w:t>
+            </w:r>
+          </w:p>
+        </w:tc>
+        <w:tc>
+          <w:tcPr>
+            <w:tcW w:w="800" w:type="pct"/>
             <w:shd w:val="clear" w:color="auto" w:fill="auto"/>
             <w:noWrap/>
             <w:vAlign w:val="bottom"/>
@@ -177,6 +235,7 @@
                 <w:bottom w:val="single" w:sz="4" w:space="1" w:color="auto"/>
               </w:pBdr>
               <w:spacing w:after="0" w:line="240" w:lineRule="auto"/>
+              <w:jc w:val="center"/>
               <w:rPr>
                 <w:rFonts w:ascii="Calibri" w:eastAsia="Times New Roman" w:hAnsi="Calibri" w:cs="Calibri"/>
                 <w:b/>
@@ -195,13 +254,48 @@
                 <w:szCs w:val="18"/>
                 <w:lang w:eastAsia="es-ES"/>
               </w:rPr>
-              <w:t>Valor máximo</w:t>
-            </w:r>
-          </w:p>
-        </w:tc>
-        <w:tc>
-          <w:tcPr>
-            <w:tcW w:w="640" w:type="pct"/>
+              <w:t>Valor</w:t>
+            </w:r>
+            <w:r>
+              <w:rPr>
+                <w:rFonts w:ascii="Calibri" w:eastAsia="Times New Roman" w:hAnsi="Calibri" w:cs="Calibri"/>
+                <w:b/>
+                <w:color w:val="000000"/>
+                <w:sz w:val="18"/>
+                <w:szCs w:val="18"/>
+                <w:lang w:eastAsia="es-ES"/>
+              </w:rPr>
+              <w:t>/</w:t>
+            </w:r>
+            <w:proofErr w:type="spellStart"/>
+            <w:r>
+              <w:rPr>
+                <w:rFonts w:ascii="Calibri" w:eastAsia="Times New Roman" w:hAnsi="Calibri" w:cs="Calibri"/>
+                <w:b/>
+                <w:color w:val="000000"/>
+                <w:sz w:val="18"/>
+                <w:szCs w:val="18"/>
+                <w:lang w:eastAsia="es-ES"/>
+              </w:rPr>
+              <w:t>long</w:t>
+            </w:r>
+            <w:proofErr w:type="spellEnd"/>
+            <w:r>
+              <w:rPr>
+                <w:rFonts w:ascii="Calibri" w:eastAsia="Times New Roman" w:hAnsi="Calibri" w:cs="Calibri"/>
+                <w:b/>
+                <w:color w:val="000000"/>
+                <w:sz w:val="18"/>
+                <w:szCs w:val="18"/>
+                <w:lang w:eastAsia="es-ES"/>
+              </w:rPr>
+              <w:t xml:space="preserve"> máximo</w:t>
+            </w:r>
+          </w:p>
+        </w:tc>
+        <w:tc>
+          <w:tcPr>
+            <w:tcW w:w="560" w:type="pct"/>
             <w:shd w:val="clear" w:color="auto" w:fill="auto"/>
             <w:noWrap/>
             <w:vAlign w:val="bottom"/>
@@ -213,6 +307,7 @@
                 <w:bottom w:val="single" w:sz="4" w:space="1" w:color="auto"/>
               </w:pBdr>
               <w:spacing w:after="0" w:line="240" w:lineRule="auto"/>
+              <w:jc w:val="center"/>
               <w:rPr>
                 <w:rFonts w:ascii="Calibri" w:eastAsia="Times New Roman" w:hAnsi="Calibri" w:cs="Calibri"/>
                 <w:b/>
@@ -237,7 +332,7 @@
         </w:tc>
         <w:tc>
           <w:tcPr>
-            <w:tcW w:w="640" w:type="pct"/>
+            <w:tcW w:w="720" w:type="pct"/>
             <w:shd w:val="clear" w:color="auto" w:fill="auto"/>
             <w:noWrap/>
             <w:vAlign w:val="bottom"/>
@@ -249,6 +344,7 @@
                 <w:bottom w:val="single" w:sz="4" w:space="1" w:color="auto"/>
               </w:pBdr>
               <w:spacing w:after="0" w:line="240" w:lineRule="auto"/>
+              <w:jc w:val="center"/>
               <w:rPr>
                 <w:rFonts w:ascii="Calibri" w:eastAsia="Times New Roman" w:hAnsi="Calibri" w:cs="Calibri"/>
                 <w:b/>
@@ -273,7 +369,7 @@
         </w:tc>
         <w:tc>
           <w:tcPr>
-            <w:tcW w:w="1120" w:type="pct"/>
+            <w:tcW w:w="800" w:type="pct"/>
             <w:shd w:val="clear" w:color="auto" w:fill="auto"/>
             <w:noWrap/>
             <w:vAlign w:val="bottom"/>
@@ -285,6 +381,7 @@
                 <w:bottom w:val="single" w:sz="4" w:space="1" w:color="auto"/>
               </w:pBdr>
               <w:spacing w:after="0" w:line="240" w:lineRule="auto"/>
+              <w:jc w:val="center"/>
               <w:rPr>
                 <w:rFonts w:ascii="Calibri" w:eastAsia="Times New Roman" w:hAnsi="Calibri" w:cs="Calibri"/>
                 <w:b/>
@@ -378,7 +475,7 @@
         </w:tc>
         <w:tc>
           <w:tcPr>
-            <w:tcW w:w="540" w:type="pct"/>
+            <w:tcW w:w="813" w:type="pct"/>
             <w:gridSpan w:val="2"/>
             <w:shd w:val="clear" w:color="auto" w:fill="auto"/>
             <w:noWrap/>
@@ -411,8 +508,7 @@
         </w:tc>
         <w:tc>
           <w:tcPr>
-            <w:tcW w:w="753" w:type="pct"/>
-            <w:gridSpan w:val="2"/>
+            <w:tcW w:w="800" w:type="pct"/>
             <w:shd w:val="clear" w:color="auto" w:fill="auto"/>
             <w:noWrap/>
             <w:vAlign w:val="bottom"/>
@@ -464,7 +560,7 @@
         </w:tc>
         <w:tc>
           <w:tcPr>
-            <w:tcW w:w="640" w:type="pct"/>
+            <w:tcW w:w="560" w:type="pct"/>
             <w:shd w:val="clear" w:color="auto" w:fill="auto"/>
             <w:noWrap/>
             <w:vAlign w:val="bottom"/>
@@ -496,7 +592,7 @@
         </w:tc>
         <w:tc>
           <w:tcPr>
-            <w:tcW w:w="640" w:type="pct"/>
+            <w:tcW w:w="720" w:type="pct"/>
             <w:shd w:val="clear" w:color="auto" w:fill="auto"/>
             <w:noWrap/>
             <w:vAlign w:val="bottom"/>
@@ -528,7 +624,7 @@
         </w:tc>
         <w:tc>
           <w:tcPr>
-            <w:tcW w:w="1120" w:type="pct"/>
+            <w:tcW w:w="800" w:type="pct"/>
             <w:shd w:val="clear" w:color="auto" w:fill="auto"/>
             <w:noWrap/>
             <w:vAlign w:val="bottom"/>
@@ -629,7 +725,7 @@
         </w:tc>
         <w:tc>
           <w:tcPr>
-            <w:tcW w:w="540" w:type="pct"/>
+            <w:tcW w:w="813" w:type="pct"/>
             <w:gridSpan w:val="2"/>
             <w:shd w:val="clear" w:color="auto" w:fill="auto"/>
             <w:noWrap/>
@@ -662,8 +758,7 @@
         </w:tc>
         <w:tc>
           <w:tcPr>
-            <w:tcW w:w="753" w:type="pct"/>
-            <w:gridSpan w:val="2"/>
+            <w:tcW w:w="800" w:type="pct"/>
             <w:shd w:val="clear" w:color="auto" w:fill="auto"/>
             <w:noWrap/>
             <w:vAlign w:val="bottom"/>
@@ -715,7 +810,7 @@
         </w:tc>
         <w:tc>
           <w:tcPr>
-            <w:tcW w:w="640" w:type="pct"/>
+            <w:tcW w:w="560" w:type="pct"/>
             <w:shd w:val="clear" w:color="auto" w:fill="auto"/>
             <w:noWrap/>
             <w:vAlign w:val="bottom"/>
@@ -747,7 +842,7 @@
         </w:tc>
         <w:tc>
           <w:tcPr>
-            <w:tcW w:w="640" w:type="pct"/>
+            <w:tcW w:w="720" w:type="pct"/>
             <w:shd w:val="clear" w:color="auto" w:fill="auto"/>
             <w:noWrap/>
             <w:vAlign w:val="bottom"/>
@@ -779,7 +874,7 @@
         </w:tc>
         <w:tc>
           <w:tcPr>
-            <w:tcW w:w="1120" w:type="pct"/>
+            <w:tcW w:w="800" w:type="pct"/>
             <w:shd w:val="clear" w:color="auto" w:fill="auto"/>
             <w:noWrap/>
             <w:vAlign w:val="bottom"/>
@@ -902,7 +997,7 @@
         </w:tc>
         <w:tc>
           <w:tcPr>
-            <w:tcW w:w="540" w:type="pct"/>
+            <w:tcW w:w="813" w:type="pct"/>
             <w:gridSpan w:val="2"/>
             <w:shd w:val="clear" w:color="auto" w:fill="auto"/>
             <w:noWrap/>
@@ -935,8 +1030,7 @@
         </w:tc>
         <w:tc>
           <w:tcPr>
-            <w:tcW w:w="753" w:type="pct"/>
-            <w:gridSpan w:val="2"/>
+            <w:tcW w:w="800" w:type="pct"/>
             <w:shd w:val="clear" w:color="auto" w:fill="auto"/>
             <w:noWrap/>
             <w:vAlign w:val="bottom"/>
@@ -968,7 +1062,7 @@
         </w:tc>
         <w:tc>
           <w:tcPr>
-            <w:tcW w:w="640" w:type="pct"/>
+            <w:tcW w:w="560" w:type="pct"/>
             <w:shd w:val="clear" w:color="auto" w:fill="auto"/>
             <w:noWrap/>
             <w:vAlign w:val="bottom"/>
@@ -1000,7 +1094,7 @@
         </w:tc>
         <w:tc>
           <w:tcPr>
-            <w:tcW w:w="640" w:type="pct"/>
+            <w:tcW w:w="720" w:type="pct"/>
             <w:shd w:val="clear" w:color="auto" w:fill="auto"/>
             <w:noWrap/>
             <w:vAlign w:val="bottom"/>
@@ -1032,7 +1126,7 @@
         </w:tc>
         <w:tc>
           <w:tcPr>
-            <w:tcW w:w="1120" w:type="pct"/>
+            <w:tcW w:w="800" w:type="pct"/>
             <w:shd w:val="clear" w:color="auto" w:fill="auto"/>
             <w:noWrap/>
             <w:vAlign w:val="bottom"/>
@@ -1157,7 +1251,7 @@
         </w:tc>
         <w:tc>
           <w:tcPr>
-            <w:tcW w:w="540" w:type="pct"/>
+            <w:tcW w:w="813" w:type="pct"/>
             <w:gridSpan w:val="2"/>
             <w:shd w:val="clear" w:color="auto" w:fill="auto"/>
             <w:noWrap/>
@@ -1190,8 +1284,7 @@
         </w:tc>
         <w:tc>
           <w:tcPr>
-            <w:tcW w:w="753" w:type="pct"/>
-            <w:gridSpan w:val="2"/>
+            <w:tcW w:w="800" w:type="pct"/>
             <w:shd w:val="clear" w:color="auto" w:fill="auto"/>
             <w:noWrap/>
             <w:vAlign w:val="bottom"/>
@@ -1223,7 +1316,7 @@
         </w:tc>
         <w:tc>
           <w:tcPr>
-            <w:tcW w:w="640" w:type="pct"/>
+            <w:tcW w:w="560" w:type="pct"/>
             <w:shd w:val="clear" w:color="auto" w:fill="auto"/>
             <w:noWrap/>
             <w:vAlign w:val="bottom"/>
@@ -1255,7 +1348,7 @@
         </w:tc>
         <w:tc>
           <w:tcPr>
-            <w:tcW w:w="640" w:type="pct"/>
+            <w:tcW w:w="720" w:type="pct"/>
             <w:shd w:val="clear" w:color="auto" w:fill="auto"/>
             <w:noWrap/>
             <w:vAlign w:val="bottom"/>
@@ -1287,7 +1380,7 @@
         </w:tc>
         <w:tc>
           <w:tcPr>
-            <w:tcW w:w="1120" w:type="pct"/>
+            <w:tcW w:w="800" w:type="pct"/>
             <w:shd w:val="clear" w:color="auto" w:fill="auto"/>
             <w:noWrap/>
             <w:vAlign w:val="bottom"/>
@@ -1381,14 +1474,14 @@
                 <w:szCs w:val="18"/>
                 <w:lang w:eastAsia="es-ES"/>
               </w:rPr>
-              <w:t>float</w:t>
+              <w:t>nvarchar</w:t>
             </w:r>
             <w:proofErr w:type="spellEnd"/>
           </w:p>
         </w:tc>
         <w:tc>
           <w:tcPr>
-            <w:tcW w:w="540" w:type="pct"/>
+            <w:tcW w:w="813" w:type="pct"/>
             <w:gridSpan w:val="2"/>
             <w:shd w:val="clear" w:color="auto" w:fill="auto"/>
             <w:noWrap/>
@@ -1415,136 +1508,135 @@
                 <w:szCs w:val="18"/>
                 <w:lang w:eastAsia="es-ES"/>
               </w:rPr>
-              <w:t>5031500510</w:t>
-            </w:r>
-          </w:p>
-        </w:tc>
-        <w:tc>
-          <w:tcPr>
-            <w:tcW w:w="753" w:type="pct"/>
-            <w:gridSpan w:val="2"/>
-            <w:shd w:val="clear" w:color="auto" w:fill="auto"/>
-            <w:noWrap/>
-            <w:vAlign w:val="bottom"/>
-            <w:hideMark/>
-          </w:tcPr>
-          <w:p>
-            <w:pPr>
-              <w:spacing w:after="0" w:line="240" w:lineRule="auto"/>
-              <w:jc w:val="right"/>
-              <w:rPr>
-                <w:rFonts w:ascii="Calibri" w:eastAsia="Times New Roman" w:hAnsi="Calibri" w:cs="Calibri"/>
-                <w:color w:val="000000"/>
-                <w:sz w:val="18"/>
-                <w:szCs w:val="18"/>
-                <w:lang w:eastAsia="es-ES"/>
-              </w:rPr>
-            </w:pPr>
-            <w:r>
-              <w:rPr>
-                <w:rFonts w:ascii="Calibri" w:eastAsia="Times New Roman" w:hAnsi="Calibri" w:cs="Calibri"/>
-                <w:color w:val="000000"/>
-                <w:sz w:val="18"/>
-                <w:szCs w:val="18"/>
-                <w:lang w:eastAsia="es-ES"/>
-              </w:rPr>
-              <w:t>14520170006194</w:t>
-            </w:r>
-          </w:p>
-        </w:tc>
-        <w:tc>
-          <w:tcPr>
-            <w:tcW w:w="640" w:type="pct"/>
-            <w:shd w:val="clear" w:color="auto" w:fill="auto"/>
-            <w:noWrap/>
-            <w:vAlign w:val="bottom"/>
-            <w:hideMark/>
-          </w:tcPr>
-          <w:p>
-            <w:pPr>
-              <w:spacing w:after="0" w:line="240" w:lineRule="auto"/>
-              <w:jc w:val="right"/>
-              <w:rPr>
-                <w:rFonts w:ascii="Calibri" w:eastAsia="Times New Roman" w:hAnsi="Calibri" w:cs="Calibri"/>
-                <w:color w:val="000000"/>
-                <w:sz w:val="18"/>
-                <w:szCs w:val="18"/>
-                <w:lang w:eastAsia="es-ES"/>
-              </w:rPr>
-            </w:pPr>
-            <w:r>
-              <w:rPr>
-                <w:rFonts w:ascii="Calibri" w:eastAsia="Times New Roman" w:hAnsi="Calibri" w:cs="Calibri"/>
-                <w:color w:val="000000"/>
-                <w:sz w:val="18"/>
-                <w:szCs w:val="18"/>
-                <w:lang w:eastAsia="es-ES"/>
-              </w:rPr>
-              <w:t>3.260</w:t>
-            </w:r>
-          </w:p>
-        </w:tc>
-        <w:tc>
-          <w:tcPr>
-            <w:tcW w:w="640" w:type="pct"/>
-            <w:shd w:val="clear" w:color="auto" w:fill="auto"/>
-            <w:noWrap/>
-            <w:vAlign w:val="bottom"/>
-            <w:hideMark/>
-          </w:tcPr>
-          <w:p>
-            <w:pPr>
-              <w:spacing w:after="0" w:line="240" w:lineRule="auto"/>
-              <w:jc w:val="right"/>
-              <w:rPr>
-                <w:rFonts w:ascii="Calibri" w:eastAsia="Times New Roman" w:hAnsi="Calibri" w:cs="Calibri"/>
-                <w:color w:val="000000"/>
-                <w:sz w:val="18"/>
-                <w:szCs w:val="18"/>
-                <w:lang w:eastAsia="es-ES"/>
-              </w:rPr>
-            </w:pPr>
-            <w:r>
-              <w:rPr>
-                <w:rFonts w:ascii="Calibri" w:eastAsia="Times New Roman" w:hAnsi="Calibri" w:cs="Calibri"/>
-                <w:color w:val="000000"/>
-                <w:sz w:val="18"/>
-                <w:szCs w:val="18"/>
-                <w:lang w:eastAsia="es-ES"/>
-              </w:rPr>
-              <w:t>1.438</w:t>
-            </w:r>
-          </w:p>
-        </w:tc>
-        <w:tc>
-          <w:tcPr>
-            <w:tcW w:w="1120" w:type="pct"/>
-            <w:shd w:val="clear" w:color="auto" w:fill="auto"/>
-            <w:noWrap/>
-            <w:vAlign w:val="bottom"/>
-            <w:hideMark/>
-          </w:tcPr>
-          <w:p>
-            <w:pPr>
-              <w:spacing w:after="0" w:line="240" w:lineRule="auto"/>
-              <w:jc w:val="right"/>
-              <w:rPr>
-                <w:rFonts w:ascii="Calibri" w:eastAsia="Times New Roman" w:hAnsi="Calibri" w:cs="Calibri"/>
-                <w:color w:val="000000"/>
-                <w:sz w:val="18"/>
-                <w:szCs w:val="18"/>
-                <w:lang w:eastAsia="es-ES"/>
-              </w:rPr>
-            </w:pPr>
-            <w:r>
-              <w:rPr>
-                <w:rFonts w:ascii="Calibri" w:eastAsia="Times New Roman" w:hAnsi="Calibri" w:cs="Calibri"/>
-                <w:color w:val="000000"/>
-                <w:sz w:val="18"/>
-                <w:szCs w:val="18"/>
-                <w:lang w:eastAsia="es-ES"/>
-              </w:rPr>
-              <w:t>2</w:t>
+              <w:t>8</w:t>
+            </w:r>
+          </w:p>
+        </w:tc>
+        <w:tc>
+          <w:tcPr>
+            <w:tcW w:w="800" w:type="pct"/>
+            <w:shd w:val="clear" w:color="auto" w:fill="auto"/>
+            <w:noWrap/>
+            <w:vAlign w:val="bottom"/>
+            <w:hideMark/>
+          </w:tcPr>
+          <w:p>
+            <w:pPr>
+              <w:spacing w:after="0" w:line="240" w:lineRule="auto"/>
+              <w:jc w:val="right"/>
+              <w:rPr>
+                <w:rFonts w:ascii="Calibri" w:eastAsia="Times New Roman" w:hAnsi="Calibri" w:cs="Calibri"/>
+                <w:color w:val="000000"/>
+                <w:sz w:val="18"/>
+                <w:szCs w:val="18"/>
+                <w:lang w:eastAsia="es-ES"/>
+              </w:rPr>
+            </w:pPr>
+            <w:r>
+              <w:rPr>
+                <w:rFonts w:ascii="Calibri" w:eastAsia="Times New Roman" w:hAnsi="Calibri" w:cs="Calibri"/>
+                <w:color w:val="000000"/>
+                <w:sz w:val="18"/>
+                <w:szCs w:val="18"/>
+                <w:lang w:eastAsia="es-ES"/>
+              </w:rPr>
+              <w:t>31</w:t>
+            </w:r>
+          </w:p>
+        </w:tc>
+        <w:tc>
+          <w:tcPr>
+            <w:tcW w:w="560" w:type="pct"/>
+            <w:shd w:val="clear" w:color="auto" w:fill="auto"/>
+            <w:noWrap/>
+            <w:vAlign w:val="bottom"/>
+            <w:hideMark/>
+          </w:tcPr>
+          <w:p>
+            <w:pPr>
+              <w:spacing w:after="0" w:line="240" w:lineRule="auto"/>
+              <w:jc w:val="right"/>
+              <w:rPr>
+                <w:rFonts w:ascii="Calibri" w:eastAsia="Times New Roman" w:hAnsi="Calibri" w:cs="Calibri"/>
+                <w:color w:val="000000"/>
+                <w:sz w:val="18"/>
+                <w:szCs w:val="18"/>
+                <w:lang w:eastAsia="es-ES"/>
+              </w:rPr>
+            </w:pPr>
+            <w:r>
+              <w:rPr>
+                <w:rFonts w:ascii="Calibri" w:eastAsia="Times New Roman" w:hAnsi="Calibri" w:cs="Calibri"/>
+                <w:color w:val="000000"/>
+                <w:sz w:val="18"/>
+                <w:szCs w:val="18"/>
+                <w:lang w:eastAsia="es-ES"/>
+              </w:rPr>
+              <w:t>4.615</w:t>
+            </w:r>
+          </w:p>
+        </w:tc>
+        <w:tc>
+          <w:tcPr>
+            <w:tcW w:w="720" w:type="pct"/>
+            <w:shd w:val="clear" w:color="auto" w:fill="auto"/>
+            <w:noWrap/>
+            <w:vAlign w:val="bottom"/>
+            <w:hideMark/>
+          </w:tcPr>
+          <w:p>
+            <w:pPr>
+              <w:spacing w:after="0" w:line="240" w:lineRule="auto"/>
+              <w:jc w:val="right"/>
+              <w:rPr>
+                <w:rFonts w:ascii="Calibri" w:eastAsia="Times New Roman" w:hAnsi="Calibri" w:cs="Calibri"/>
+                <w:color w:val="000000"/>
+                <w:sz w:val="18"/>
+                <w:szCs w:val="18"/>
+                <w:lang w:eastAsia="es-ES"/>
+              </w:rPr>
+            </w:pPr>
+            <w:r>
+              <w:rPr>
+                <w:rFonts w:ascii="Calibri" w:eastAsia="Times New Roman" w:hAnsi="Calibri" w:cs="Calibri"/>
+                <w:color w:val="000000"/>
+                <w:sz w:val="18"/>
+                <w:szCs w:val="18"/>
+                <w:lang w:eastAsia="es-ES"/>
+              </w:rPr>
+              <w:t>0</w:t>
+            </w:r>
+          </w:p>
+        </w:tc>
+        <w:tc>
+          <w:tcPr>
+            <w:tcW w:w="800" w:type="pct"/>
+            <w:shd w:val="clear" w:color="auto" w:fill="auto"/>
+            <w:noWrap/>
+            <w:vAlign w:val="bottom"/>
+            <w:hideMark/>
+          </w:tcPr>
+          <w:p>
+            <w:pPr>
+              <w:spacing w:after="0" w:line="240" w:lineRule="auto"/>
+              <w:jc w:val="right"/>
+              <w:rPr>
+                <w:rFonts w:ascii="Calibri" w:eastAsia="Times New Roman" w:hAnsi="Calibri" w:cs="Calibri"/>
+                <w:color w:val="000000"/>
+                <w:sz w:val="18"/>
+                <w:szCs w:val="18"/>
+                <w:lang w:eastAsia="es-ES"/>
+              </w:rPr>
+            </w:pPr>
+            <w:r>
+              <w:rPr>
+                <w:rFonts w:ascii="Calibri" w:eastAsia="Times New Roman" w:hAnsi="Calibri" w:cs="Calibri"/>
+                <w:color w:val="000000"/>
+                <w:sz w:val="18"/>
+                <w:szCs w:val="18"/>
+                <w:lang w:eastAsia="es-ES"/>
+              </w:rPr>
+              <w:t>10</w:t>
             </w:r>
           </w:p>
         </w:tc>
@@ -1619,7 +1711,7 @@
         </w:tc>
         <w:tc>
           <w:tcPr>
-            <w:tcW w:w="540" w:type="pct"/>
+            <w:tcW w:w="813" w:type="pct"/>
             <w:gridSpan w:val="2"/>
             <w:shd w:val="clear" w:color="auto" w:fill="auto"/>
             <w:noWrap/>
@@ -1652,8 +1744,7 @@
         </w:tc>
         <w:tc>
           <w:tcPr>
-            <w:tcW w:w="753" w:type="pct"/>
-            <w:gridSpan w:val="2"/>
+            <w:tcW w:w="800" w:type="pct"/>
             <w:shd w:val="clear" w:color="auto" w:fill="auto"/>
             <w:noWrap/>
             <w:vAlign w:val="bottom"/>
@@ -1685,7 +1776,7 @@
         </w:tc>
         <w:tc>
           <w:tcPr>
-            <w:tcW w:w="640" w:type="pct"/>
+            <w:tcW w:w="560" w:type="pct"/>
             <w:shd w:val="clear" w:color="auto" w:fill="auto"/>
             <w:noWrap/>
             <w:vAlign w:val="bottom"/>
@@ -1717,7 +1808,7 @@
         </w:tc>
         <w:tc>
           <w:tcPr>
-            <w:tcW w:w="640" w:type="pct"/>
+            <w:tcW w:w="720" w:type="pct"/>
             <w:shd w:val="clear" w:color="auto" w:fill="auto"/>
             <w:noWrap/>
             <w:vAlign w:val="bottom"/>
@@ -1749,7 +1840,7 @@
         </w:tc>
         <w:tc>
           <w:tcPr>
-            <w:tcW w:w="1120" w:type="pct"/>
+            <w:tcW w:w="800" w:type="pct"/>
             <w:shd w:val="clear" w:color="auto" w:fill="auto"/>
             <w:noWrap/>
             <w:vAlign w:val="bottom"/>
@@ -1850,7 +1941,7 @@
         </w:tc>
         <w:tc>
           <w:tcPr>
-            <w:tcW w:w="540" w:type="pct"/>
+            <w:tcW w:w="813" w:type="pct"/>
             <w:gridSpan w:val="2"/>
             <w:shd w:val="clear" w:color="auto" w:fill="auto"/>
             <w:noWrap/>
@@ -1883,8 +1974,7 @@
         </w:tc>
         <w:tc>
           <w:tcPr>
-            <w:tcW w:w="753" w:type="pct"/>
-            <w:gridSpan w:val="2"/>
+            <w:tcW w:w="800" w:type="pct"/>
             <w:shd w:val="clear" w:color="auto" w:fill="auto"/>
             <w:noWrap/>
             <w:vAlign w:val="bottom"/>
@@ -1916,7 +2006,7 @@
         </w:tc>
         <w:tc>
           <w:tcPr>
-            <w:tcW w:w="640" w:type="pct"/>
+            <w:tcW w:w="560" w:type="pct"/>
             <w:shd w:val="clear" w:color="auto" w:fill="auto"/>
             <w:noWrap/>
             <w:vAlign w:val="bottom"/>
@@ -1948,7 +2038,7 @@
         </w:tc>
         <w:tc>
           <w:tcPr>
-            <w:tcW w:w="640" w:type="pct"/>
+            <w:tcW w:w="720" w:type="pct"/>
             <w:shd w:val="clear" w:color="auto" w:fill="auto"/>
             <w:noWrap/>
             <w:vAlign w:val="bottom"/>
@@ -1980,7 +2070,7 @@
         </w:tc>
         <w:tc>
           <w:tcPr>
-            <w:tcW w:w="1120" w:type="pct"/>
+            <w:tcW w:w="800" w:type="pct"/>
             <w:shd w:val="clear" w:color="auto" w:fill="auto"/>
             <w:noWrap/>
             <w:vAlign w:val="bottom"/>
@@ -2081,7 +2171,7 @@
         </w:tc>
         <w:tc>
           <w:tcPr>
-            <w:tcW w:w="540" w:type="pct"/>
+            <w:tcW w:w="813" w:type="pct"/>
             <w:gridSpan w:val="2"/>
             <w:shd w:val="clear" w:color="auto" w:fill="auto"/>
             <w:noWrap/>
@@ -2114,8 +2204,7 @@
         </w:tc>
         <w:tc>
           <w:tcPr>
-            <w:tcW w:w="753" w:type="pct"/>
-            <w:gridSpan w:val="2"/>
+            <w:tcW w:w="800" w:type="pct"/>
             <w:shd w:val="clear" w:color="auto" w:fill="auto"/>
             <w:noWrap/>
             <w:vAlign w:val="bottom"/>
@@ -2147,7 +2236,7 @@
         </w:tc>
         <w:tc>
           <w:tcPr>
-            <w:tcW w:w="640" w:type="pct"/>
+            <w:tcW w:w="560" w:type="pct"/>
             <w:shd w:val="clear" w:color="auto" w:fill="auto"/>
             <w:noWrap/>
             <w:vAlign w:val="bottom"/>
@@ -2179,7 +2268,7 @@
         </w:tc>
         <w:tc>
           <w:tcPr>
-            <w:tcW w:w="640" w:type="pct"/>
+            <w:tcW w:w="720" w:type="pct"/>
             <w:shd w:val="clear" w:color="auto" w:fill="auto"/>
             <w:noWrap/>
             <w:vAlign w:val="bottom"/>
@@ -2211,7 +2300,7 @@
         </w:tc>
         <w:tc>
           <w:tcPr>
-            <w:tcW w:w="1120" w:type="pct"/>
+            <w:tcW w:w="800" w:type="pct"/>
             <w:shd w:val="clear" w:color="auto" w:fill="auto"/>
             <w:noWrap/>
             <w:vAlign w:val="bottom"/>
@@ -2312,7 +2401,7 @@
         </w:tc>
         <w:tc>
           <w:tcPr>
-            <w:tcW w:w="540" w:type="pct"/>
+            <w:tcW w:w="813" w:type="pct"/>
             <w:gridSpan w:val="2"/>
             <w:shd w:val="clear" w:color="auto" w:fill="auto"/>
             <w:noWrap/>
@@ -2345,8 +2434,7 @@
         </w:tc>
         <w:tc>
           <w:tcPr>
-            <w:tcW w:w="753" w:type="pct"/>
-            <w:gridSpan w:val="2"/>
+            <w:tcW w:w="800" w:type="pct"/>
             <w:shd w:val="clear" w:color="auto" w:fill="auto"/>
             <w:noWrap/>
             <w:vAlign w:val="bottom"/>
@@ -2378,7 +2466,7 @@
         </w:tc>
         <w:tc>
           <w:tcPr>
-            <w:tcW w:w="640" w:type="pct"/>
+            <w:tcW w:w="560" w:type="pct"/>
             <w:shd w:val="clear" w:color="auto" w:fill="auto"/>
             <w:noWrap/>
             <w:vAlign w:val="bottom"/>
@@ -2410,7 +2498,7 @@
         </w:tc>
         <w:tc>
           <w:tcPr>
-            <w:tcW w:w="640" w:type="pct"/>
+            <w:tcW w:w="720" w:type="pct"/>
             <w:shd w:val="clear" w:color="auto" w:fill="auto"/>
             <w:noWrap/>
             <w:vAlign w:val="bottom"/>
@@ -2442,7 +2530,7 @@
         </w:tc>
         <w:tc>
           <w:tcPr>
-            <w:tcW w:w="1120" w:type="pct"/>
+            <w:tcW w:w="800" w:type="pct"/>
             <w:shd w:val="clear" w:color="auto" w:fill="auto"/>
             <w:noWrap/>
             <w:vAlign w:val="bottom"/>
@@ -2543,7 +2631,7 @@
         </w:tc>
         <w:tc>
           <w:tcPr>
-            <w:tcW w:w="540" w:type="pct"/>
+            <w:tcW w:w="813" w:type="pct"/>
             <w:gridSpan w:val="2"/>
             <w:shd w:val="clear" w:color="auto" w:fill="auto"/>
             <w:noWrap/>
@@ -2576,8 +2664,7 @@
         </w:tc>
         <w:tc>
           <w:tcPr>
-            <w:tcW w:w="753" w:type="pct"/>
-            <w:gridSpan w:val="2"/>
+            <w:tcW w:w="800" w:type="pct"/>
             <w:shd w:val="clear" w:color="auto" w:fill="auto"/>
             <w:noWrap/>
             <w:vAlign w:val="bottom"/>
@@ -2609,7 +2696,7 @@
         </w:tc>
         <w:tc>
           <w:tcPr>
-            <w:tcW w:w="640" w:type="pct"/>
+            <w:tcW w:w="560" w:type="pct"/>
             <w:shd w:val="clear" w:color="auto" w:fill="auto"/>
             <w:noWrap/>
             <w:vAlign w:val="bottom"/>
@@ -2641,7 +2728,7 @@
         </w:tc>
         <w:tc>
           <w:tcPr>
-            <w:tcW w:w="640" w:type="pct"/>
+            <w:tcW w:w="720" w:type="pct"/>
             <w:shd w:val="clear" w:color="auto" w:fill="auto"/>
             <w:noWrap/>
             <w:vAlign w:val="bottom"/>
@@ -2673,7 +2760,7 @@
         </w:tc>
         <w:tc>
           <w:tcPr>
-            <w:tcW w:w="1120" w:type="pct"/>
+            <w:tcW w:w="800" w:type="pct"/>
             <w:shd w:val="clear" w:color="auto" w:fill="auto"/>
             <w:noWrap/>
             <w:vAlign w:val="bottom"/>
@@ -2774,7 +2861,7 @@
         </w:tc>
         <w:tc>
           <w:tcPr>
-            <w:tcW w:w="540" w:type="pct"/>
+            <w:tcW w:w="813" w:type="pct"/>
             <w:gridSpan w:val="2"/>
             <w:shd w:val="clear" w:color="auto" w:fill="auto"/>
             <w:noWrap/>
@@ -2807,8 +2894,7 @@
         </w:tc>
         <w:tc>
           <w:tcPr>
-            <w:tcW w:w="753" w:type="pct"/>
-            <w:gridSpan w:val="2"/>
+            <w:tcW w:w="800" w:type="pct"/>
             <w:shd w:val="clear" w:color="auto" w:fill="auto"/>
             <w:noWrap/>
             <w:vAlign w:val="bottom"/>
@@ -2840,7 +2926,7 @@
         </w:tc>
         <w:tc>
           <w:tcPr>
-            <w:tcW w:w="640" w:type="pct"/>
+            <w:tcW w:w="560" w:type="pct"/>
             <w:shd w:val="clear" w:color="auto" w:fill="auto"/>
             <w:noWrap/>
             <w:vAlign w:val="bottom"/>
@@ -2872,7 +2958,7 @@
         </w:tc>
         <w:tc>
           <w:tcPr>
-            <w:tcW w:w="640" w:type="pct"/>
+            <w:tcW w:w="720" w:type="pct"/>
             <w:shd w:val="clear" w:color="auto" w:fill="auto"/>
             <w:noWrap/>
             <w:vAlign w:val="bottom"/>
@@ -2904,7 +2990,7 @@
         </w:tc>
         <w:tc>
           <w:tcPr>
-            <w:tcW w:w="1120" w:type="pct"/>
+            <w:tcW w:w="800" w:type="pct"/>
             <w:shd w:val="clear" w:color="auto" w:fill="auto"/>
             <w:noWrap/>
             <w:vAlign w:val="bottom"/>
@@ -6179,7 +6265,6 @@
                 <w:sz w:val="18"/>
                 <w:szCs w:val="18"/>
               </w:rPr>
-              <w:lastRenderedPageBreak/>
               <w:t>[</w:t>
             </w:r>
             <w:proofErr w:type="spellStart"/>
@@ -6294,6 +6379,7 @@
                 <w:sz w:val="18"/>
                 <w:szCs w:val="18"/>
               </w:rPr>
+              <w:lastRenderedPageBreak/>
               <w:t>[</w:t>
             </w:r>
             <w:proofErr w:type="spellStart"/>
@@ -10690,7 +10776,6 @@
                 <w:sz w:val="18"/>
                 <w:szCs w:val="18"/>
               </w:rPr>
-              <w:lastRenderedPageBreak/>
               <w:t>[Descripción]</w:t>
             </w:r>
           </w:p>
@@ -10785,6 +10870,7 @@
                 <w:sz w:val="18"/>
                 <w:szCs w:val="18"/>
               </w:rPr>
+              <w:lastRenderedPageBreak/>
               <w:t>[Descripción]</w:t>
             </w:r>
           </w:p>

</xml_diff>